<commit_message>
Search Now Applied to all pages
</commit_message>
<xml_diff>
--- a/AIC(Main)/Content/Armory.docx
+++ b/AIC(Main)/Content/Armory.docx
@@ -7209,7 +7209,6 @@
           <w:szCs w:val="23"/>
         </w:rPr>
       </w:pPr>
-      <w:bookmarkStart w:id="0" w:name="_GoBack"/>
       <w:r>
         <w:rPr>
           <w:rFonts w:ascii="Arial" w:hAnsi="Arial" w:cs="Arial"/>
@@ -7227,7 +7226,6 @@
         <w:t>/ CM049SD6 MP5</w:t>
       </w:r>
     </w:p>
-    <w:bookmarkEnd w:id="0"/>
     <w:p>
       <w:pPr>
         <w:shd w:val="clear" w:color="auto" w:fill="FFFFFF"/>
@@ -8003,12 +8001,9 @@
     </w:p>
     <w:p>
       <w:pPr>
-        <w:numPr>
-          <w:ilvl w:val="0"/>
-          <w:numId w:val="8"/>
-        </w:numPr>
         <w:shd w:val="clear" w:color="auto" w:fill="FFFFFF"/>
         <w:spacing w:before="100" w:beforeAutospacing="1" w:after="100" w:afterAutospacing="1" w:line="240" w:lineRule="auto"/>
+        <w:ind w:left="360"/>
         <w:rPr>
           <w:rFonts w:ascii="Arial" w:hAnsi="Arial" w:cs="Arial"/>
           <w:color w:val="000000"/>
@@ -8028,12 +8023,9 @@
     </w:p>
     <w:p>
       <w:pPr>
-        <w:numPr>
-          <w:ilvl w:val="0"/>
-          <w:numId w:val="8"/>
-        </w:numPr>
         <w:shd w:val="clear" w:color="auto" w:fill="FFFFFF"/>
         <w:spacing w:before="100" w:beforeAutospacing="1" w:after="100" w:afterAutospacing="1" w:line="240" w:lineRule="auto"/>
+        <w:ind w:left="360"/>
         <w:rPr>
           <w:rFonts w:ascii="Arial" w:hAnsi="Arial" w:cs="Arial"/>
           <w:color w:val="000000"/>
@@ -8053,12 +8045,9 @@
     </w:p>
     <w:p>
       <w:pPr>
-        <w:numPr>
-          <w:ilvl w:val="0"/>
-          <w:numId w:val="8"/>
-        </w:numPr>
         <w:shd w:val="clear" w:color="auto" w:fill="FFFFFF"/>
         <w:spacing w:before="100" w:beforeAutospacing="1" w:after="100" w:afterAutospacing="1" w:line="240" w:lineRule="auto"/>
+        <w:ind w:left="360"/>
         <w:rPr>
           <w:rFonts w:ascii="Arial" w:hAnsi="Arial" w:cs="Arial"/>
           <w:color w:val="000000"/>
@@ -8078,37 +8067,51 @@
     </w:p>
     <w:p>
       <w:pPr>
-        <w:numPr>
-          <w:ilvl w:val="0"/>
-          <w:numId w:val="8"/>
-        </w:numPr>
         <w:shd w:val="clear" w:color="auto" w:fill="FFFFFF"/>
         <w:spacing w:before="100" w:beforeAutospacing="1" w:after="100" w:afterAutospacing="1" w:line="240" w:lineRule="auto"/>
-        <w:rPr>
-          <w:rFonts w:ascii="Arial" w:hAnsi="Arial" w:cs="Arial"/>
-          <w:color w:val="000000"/>
-          <w:sz w:val="23"/>
-          <w:szCs w:val="23"/>
-        </w:rPr>
-      </w:pPr>
-      <w:r>
-        <w:rPr>
-          <w:rFonts w:ascii="Arial" w:hAnsi="Arial" w:cs="Arial"/>
-          <w:color w:val="000000"/>
-          <w:sz w:val="23"/>
-          <w:szCs w:val="23"/>
-        </w:rPr>
-        <w:t>Functioning mock charging handle and bold enhances realism and makes hop-up adjustment easy</w:t>
-      </w:r>
-    </w:p>
-    <w:p>
-      <w:pPr>
-        <w:numPr>
-          <w:ilvl w:val="0"/>
-          <w:numId w:val="8"/>
-        </w:numPr>
+        <w:ind w:left="360"/>
+        <w:rPr>
+          <w:rFonts w:ascii="Arial" w:hAnsi="Arial" w:cs="Arial"/>
+          <w:color w:val="000000"/>
+          <w:sz w:val="23"/>
+          <w:szCs w:val="23"/>
+        </w:rPr>
+      </w:pPr>
+      <w:r>
+        <w:rPr>
+          <w:rFonts w:ascii="Arial" w:hAnsi="Arial" w:cs="Arial"/>
+          <w:color w:val="000000"/>
+          <w:sz w:val="23"/>
+          <w:szCs w:val="23"/>
+        </w:rPr>
+        <w:t xml:space="preserve">Functioning mock charging </w:t>
+      </w:r>
+      <w:proofErr w:type="gramStart"/>
+      <w:r>
+        <w:rPr>
+          <w:rFonts w:ascii="Arial" w:hAnsi="Arial" w:cs="Arial"/>
+          <w:color w:val="000000"/>
+          <w:sz w:val="23"/>
+          <w:szCs w:val="23"/>
+        </w:rPr>
+        <w:t>handle</w:t>
+      </w:r>
+      <w:proofErr w:type="gramEnd"/>
+      <w:r>
+        <w:rPr>
+          <w:rFonts w:ascii="Arial" w:hAnsi="Arial" w:cs="Arial"/>
+          <w:color w:val="000000"/>
+          <w:sz w:val="23"/>
+          <w:szCs w:val="23"/>
+        </w:rPr>
+        <w:t xml:space="preserve"> and bold enhances realism and makes hop-up adjustment easy</w:t>
+      </w:r>
+    </w:p>
+    <w:p>
+      <w:pPr>
         <w:shd w:val="clear" w:color="auto" w:fill="FFFFFF"/>
         <w:spacing w:before="100" w:beforeAutospacing="1" w:after="100" w:afterAutospacing="1" w:line="240" w:lineRule="auto"/>
+        <w:ind w:left="360"/>
         <w:rPr>
           <w:rFonts w:ascii="Arial" w:hAnsi="Arial" w:cs="Arial"/>
           <w:color w:val="000000"/>
@@ -8139,37 +8142,51 @@
     </w:p>
     <w:p>
       <w:pPr>
-        <w:numPr>
-          <w:ilvl w:val="0"/>
-          <w:numId w:val="8"/>
-        </w:numPr>
         <w:shd w:val="clear" w:color="auto" w:fill="FFFFFF"/>
         <w:spacing w:before="100" w:beforeAutospacing="1" w:after="100" w:afterAutospacing="1" w:line="240" w:lineRule="auto"/>
-        <w:rPr>
-          <w:rFonts w:ascii="Arial" w:hAnsi="Arial" w:cs="Arial"/>
-          <w:color w:val="000000"/>
-          <w:sz w:val="23"/>
-          <w:szCs w:val="23"/>
-        </w:rPr>
-      </w:pPr>
-      <w:r>
-        <w:rPr>
-          <w:rFonts w:ascii="Arial" w:hAnsi="Arial" w:cs="Arial"/>
-          <w:color w:val="000000"/>
-          <w:sz w:val="23"/>
-          <w:szCs w:val="23"/>
-        </w:rPr>
-        <w:t>In line MOSFET and two round burst selector mode</w:t>
-      </w:r>
-    </w:p>
-    <w:p>
-      <w:pPr>
-        <w:numPr>
-          <w:ilvl w:val="0"/>
-          <w:numId w:val="8"/>
-        </w:numPr>
+        <w:ind w:left="360"/>
+        <w:rPr>
+          <w:rFonts w:ascii="Arial" w:hAnsi="Arial" w:cs="Arial"/>
+          <w:color w:val="000000"/>
+          <w:sz w:val="23"/>
+          <w:szCs w:val="23"/>
+        </w:rPr>
+      </w:pPr>
+      <w:r>
+        <w:rPr>
+          <w:rFonts w:ascii="Arial" w:hAnsi="Arial" w:cs="Arial"/>
+          <w:color w:val="000000"/>
+          <w:sz w:val="23"/>
+          <w:szCs w:val="23"/>
+        </w:rPr>
+        <w:t xml:space="preserve">In line MOSFET and two </w:t>
+      </w:r>
+      <w:proofErr w:type="gramStart"/>
+      <w:r>
+        <w:rPr>
+          <w:rFonts w:ascii="Arial" w:hAnsi="Arial" w:cs="Arial"/>
+          <w:color w:val="000000"/>
+          <w:sz w:val="23"/>
+          <w:szCs w:val="23"/>
+        </w:rPr>
+        <w:t>round</w:t>
+      </w:r>
+      <w:proofErr w:type="gramEnd"/>
+      <w:r>
+        <w:rPr>
+          <w:rFonts w:ascii="Arial" w:hAnsi="Arial" w:cs="Arial"/>
+          <w:color w:val="000000"/>
+          <w:sz w:val="23"/>
+          <w:szCs w:val="23"/>
+        </w:rPr>
+        <w:t xml:space="preserve"> burst selector mode</w:t>
+      </w:r>
+    </w:p>
+    <w:p>
+      <w:pPr>
         <w:shd w:val="clear" w:color="auto" w:fill="FFFFFF"/>
         <w:spacing w:before="100" w:beforeAutospacing="1" w:after="100" w:afterAutospacing="1" w:line="240" w:lineRule="auto"/>
+        <w:ind w:left="360"/>
         <w:rPr>
           <w:rFonts w:ascii="Arial" w:hAnsi="Arial" w:cs="Arial"/>
           <w:color w:val="000000"/>
@@ -8609,6 +8626,7 @@
           <w:szCs w:val="23"/>
           <w:shd w:val="clear" w:color="auto" w:fill="FFFFFF"/>
         </w:rPr>
+        <w:lastRenderedPageBreak/>
         <w:t>Hopup</w:t>
       </w:r>
       <w:proofErr w:type="spellEnd"/>
@@ -8710,6 +8728,7 @@
         </w:rPr>
       </w:pPr>
     </w:p>
+    <w:bookmarkStart w:id="0" w:name="_GoBack"/>
     <w:p>
       <w:pPr>
         <w:shd w:val="clear" w:color="auto" w:fill="FFFFFF"/>
@@ -8722,15 +8741,29 @@
           <w:lang w:eastAsia="en-ID"/>
         </w:rPr>
       </w:pPr>
-      <w:hyperlink r:id="rId18" w:history="1">
-        <w:r>
-          <w:rPr>
-            <w:rStyle w:val="Hyperlink"/>
-          </w:rPr>
-          <w:t>https://www.evike.com/products/44429/</w:t>
-        </w:r>
-      </w:hyperlink>
-    </w:p>
+      <w:r>
+        <w:fldChar w:fldCharType="begin"/>
+      </w:r>
+      <w:r>
+        <w:instrText xml:space="preserve"> HYPERLINK "https://www.evike.com/products/44429/" </w:instrText>
+      </w:r>
+      <w:r>
+        <w:fldChar w:fldCharType="separate"/>
+      </w:r>
+      <w:r>
+        <w:rPr>
+          <w:rStyle w:val="Hyperlink"/>
+        </w:rPr>
+        <w:t>https://www.evike.com/products/44429/</w:t>
+      </w:r>
+      <w:r>
+        <w:rPr>
+          <w:rStyle w:val="Hyperlink"/>
+        </w:rPr>
+        <w:fldChar w:fldCharType="end"/>
+      </w:r>
+    </w:p>
+    <w:bookmarkEnd w:id="0"/>
     <w:p>
       <w:pPr>
         <w:shd w:val="clear" w:color="auto" w:fill="FFFFFF"/>

</xml_diff>